<commit_message>
Removed unused code Removed Personal Info Updated ReadMe.md with ionic view information
</commit_message>
<xml_diff>
--- a/Image Specs.docx
+++ b/Image Specs.docx
@@ -58,10 +58,7 @@
         <w:t>1024px X 500</w:t>
       </w:r>
       <w:r>
-        <w:t>px PN</w:t>
-      </w:r>
-      <w:r>
-        <w:t>G</w:t>
+        <w:t>px PNG</w:t>
       </w:r>
     </w:p>
     <w:p>
@@ -75,6 +72,11 @@
       <w:r>
         <w:t>Welcome Image</w:t>
       </w:r>
+      <w:r>
+        <w:t xml:space="preserve"> Play Store</w:t>
+      </w:r>
+      <w:bookmarkStart w:id="0" w:name="_GoBack"/>
+      <w:bookmarkEnd w:id="0"/>
     </w:p>
     <w:p>
       <w:pPr>
@@ -147,8 +149,6 @@
       <w:r>
         <w:t>50px X 50px PNG</w:t>
       </w:r>
-      <w:bookmarkStart w:id="0" w:name="_GoBack"/>
-      <w:bookmarkEnd w:id="0"/>
     </w:p>
     <w:sectPr>
       <w:pgSz w:w="12240" w:h="15840"/>
@@ -404,6 +404,7 @@
     <w:lsdException w:name="HTML Sample" w:semiHidden="1" w:unhideWhenUsed="1"/>
     <w:lsdException w:name="HTML Typewriter" w:semiHidden="1" w:unhideWhenUsed="1"/>
     <w:lsdException w:name="HTML Variable" w:semiHidden="1" w:unhideWhenUsed="1"/>
+    <w:lsdException w:name="Normal Table" w:semiHidden="1" w:unhideWhenUsed="1"/>
     <w:lsdException w:name="annotation subject" w:semiHidden="1" w:unhideWhenUsed="1"/>
     <w:lsdException w:name="No List" w:semiHidden="1" w:unhideWhenUsed="1"/>
     <w:lsdException w:name="Outline List 1" w:semiHidden="1" w:unhideWhenUsed="1"/>
@@ -448,6 +449,7 @@
     <w:lsdException w:name="Table Professional" w:semiHidden="1" w:unhideWhenUsed="1"/>
     <w:lsdException w:name="Table Subtle 1" w:semiHidden="1" w:unhideWhenUsed="1"/>
     <w:lsdException w:name="Table Subtle 2" w:semiHidden="1" w:unhideWhenUsed="1"/>
+    <w:lsdException w:name="Table Web 1" w:semiHidden="1" w:unhideWhenUsed="1"/>
     <w:lsdException w:name="Table Web 2" w:semiHidden="1" w:unhideWhenUsed="1"/>
     <w:lsdException w:name="Table Web 3" w:semiHidden="1" w:unhideWhenUsed="1"/>
     <w:lsdException w:name="Balloon Text" w:semiHidden="1" w:unhideWhenUsed="1"/>

</xml_diff>